<commit_message>
Fix password and fix wiced_hostname_lookup to add new argument.
</commit_message>
<xml_diff>
--- a/labmanual/English/WW101-05-WiFi.docx
+++ b/labmanual/English/WW101-05-WiFi.docx
@@ -1,13 +1,11 @@
 
 <file path=word/document.xml><?xml version="1.0" encoding="utf-8"?>
-<w:document xmlns:wpc="http://schemas.microsoft.com/office/word/2010/wordprocessingCanvas" xmlns:mc="http://schemas.openxmlformats.org/markup-compatibility/2006" xmlns:o="urn:schemas-microsoft-com:office:office" xmlns:r="http://schemas.openxmlformats.org/officeDocument/2006/relationships" xmlns:m="http://schemas.openxmlformats.org/officeDocument/2006/math" xmlns:v="urn:schemas-microsoft-com:vml" xmlns:wp14="http://schemas.microsoft.com/office/word/2010/wordprocessingDrawing" xmlns:wp="http://schemas.openxmlformats.org/drawingml/2006/wordprocessingDrawing" xmlns:w10="urn:schemas-microsoft-com:office:word" xmlns:w="http://schemas.openxmlformats.org/wordprocessingml/2006/main" xmlns:w14="http://schemas.microsoft.com/office/word/2010/wordml" xmlns:w15="http://schemas.microsoft.com/office/word/2012/wordml" xmlns:wpg="http://schemas.microsoft.com/office/word/2010/wordprocessingGroup" xmlns:wpi="http://schemas.microsoft.com/office/word/2010/wordprocessingInk" xmlns:wne="http://schemas.microsoft.com/office/word/2006/wordml" xmlns:wps="http://schemas.microsoft.com/office/word/2010/wordprocessingShape" mc:Ignorable="w14 w15 wp14">
+<w:document xmlns:wpc="http://schemas.microsoft.com/office/word/2010/wordprocessingCanvas" xmlns:cx="http://schemas.microsoft.com/office/drawing/2014/chartex" xmlns:cx1="http://schemas.microsoft.com/office/drawing/2015/9/8/chartex" xmlns:cx2="http://schemas.microsoft.com/office/drawing/2015/10/21/chartex" xmlns:cx3="http://schemas.microsoft.com/office/drawing/2016/5/9/chartex" xmlns:cx4="http://schemas.microsoft.com/office/drawing/2016/5/10/chartex" xmlns:cx5="http://schemas.microsoft.com/office/drawing/2016/5/11/chartex" xmlns:cx6="http://schemas.microsoft.com/office/drawing/2016/5/12/chartex" xmlns:cx7="http://schemas.microsoft.com/office/drawing/2016/5/13/chartex" xmlns:cx8="http://schemas.microsoft.com/office/drawing/2016/5/14/chartex" xmlns:mc="http://schemas.openxmlformats.org/markup-compatibility/2006" xmlns:aink="http://schemas.microsoft.com/office/drawing/2016/ink" xmlns:o="urn:schemas-microsoft-com:office:office" xmlns:r="http://schemas.openxmlformats.org/officeDocument/2006/relationships" xmlns:m="http://schemas.openxmlformats.org/officeDocument/2006/math" xmlns:v="urn:schemas-microsoft-com:vml" xmlns:wp14="http://schemas.microsoft.com/office/word/2010/wordprocessingDrawing" xmlns:wp="http://schemas.openxmlformats.org/drawingml/2006/wordprocessingDrawing" xmlns:w10="urn:schemas-microsoft-com:office:word" xmlns:w="http://schemas.openxmlformats.org/wordprocessingml/2006/main" xmlns:w14="http://schemas.microsoft.com/office/word/2010/wordml" xmlns:w15="http://schemas.microsoft.com/office/word/2012/wordml" xmlns:w16se="http://schemas.microsoft.com/office/word/2015/wordml/symex" xmlns:wpg="http://schemas.microsoft.com/office/word/2010/wordprocessingGroup" xmlns:wpi="http://schemas.microsoft.com/office/word/2010/wordprocessingInk" xmlns:wne="http://schemas.microsoft.com/office/word/2006/wordml" xmlns:wps="http://schemas.microsoft.com/office/word/2010/wordprocessingShape" mc:Ignorable="w14 w15 w16se wp14">
   <w:body>
     <w:p>
       <w:pPr>
         <w:pStyle w:val="Heading1"/>
       </w:pPr>
-      <w:bookmarkStart w:id="0" w:name="_GoBack"/>
-      <w:bookmarkEnd w:id="0"/>
       <w:r>
         <w:t>Chapter 5: Connecting to Access Points (AP)</w:t>
       </w:r>
@@ -246,17 +244,17 @@
       <w:r>
         <w:t>me: 1</w:t>
       </w:r>
-      <w:ins w:id="1" w:author="Greg Landry" w:date="2017-04-03T15:17:00Z">
+      <w:ins w:id="0" w:author="Greg Landry" w:date="2017-04-03T15:17:00Z">
         <w:r>
           <w:t xml:space="preserve"> </w:t>
         </w:r>
       </w:ins>
-      <w:del w:id="2" w:author="Greg Landry" w:date="2017-04-03T15:17:00Z">
+      <w:del w:id="1" w:author="Greg Landry" w:date="2017-04-03T15:17:00Z">
         <w:r>
           <w:delText xml:space="preserve">½ </w:delText>
         </w:r>
       </w:del>
-      <w:ins w:id="3" w:author="Greg Landry" w:date="2017-04-03T15:17:00Z">
+      <w:ins w:id="2" w:author="Greg Landry" w:date="2017-04-03T15:17:00Z">
         <w:r>
           <w:t xml:space="preserve">¾ </w:t>
         </w:r>
@@ -2012,7 +2010,7 @@
         </w:rPr>
         <w:t>W</w:t>
       </w:r>
-      <w:del w:id="4" w:author="Greg Landry" w:date="2017-04-03T15:45:00Z">
+      <w:del w:id="3" w:author="Greg Landry" w:date="2017-04-03T15:45:00Z">
         <w:r>
           <w:rPr>
             <w:rStyle w:val="Hyperlink"/>
@@ -2028,7 +2026,7 @@
         </w:rPr>
         <w:t>P</w:t>
       </w:r>
-      <w:ins w:id="5" w:author="Greg Landry" w:date="2017-04-03T15:45:00Z">
+      <w:ins w:id="4" w:author="Greg Landry" w:date="2017-04-03T15:45:00Z">
         <w:r>
           <w:rPr>
             <w:rStyle w:val="Hyperlink"/>
@@ -2891,44 +2889,44 @@
       <w:r>
         <w:t xml:space="preserve">DCT table you need to create a .h file (generally called </w:t>
       </w:r>
-      <w:ins w:id="6" w:author="Greg Landry" w:date="2017-03-01T14:47:00Z">
+      <w:ins w:id="5" w:author="Greg Landry" w:date="2017-03-01T14:47:00Z">
         <w:r>
           <w:t>wifi</w:t>
         </w:r>
       </w:ins>
+      <w:del w:id="6" w:author="Greg Landry" w:date="2017-03-01T14:47:00Z">
+        <w:r>
+          <w:delText>Wi-Fi</w:delText>
+        </w:r>
+      </w:del>
+      <w:r>
+        <w:t>_config_dct.h with the correct #defines. You then need to add “</w:t>
+      </w:r>
+      <w:r>
+        <w:t>WI</w:t>
+      </w:r>
       <w:del w:id="7" w:author="Greg Landry" w:date="2017-03-01T14:47:00Z">
         <w:r>
+          <w:delText>-</w:delText>
+        </w:r>
+      </w:del>
+      <w:r>
+        <w:t>FI</w:t>
+      </w:r>
+      <w:r>
+        <w:t xml:space="preserve">_CONFIG_DCT_H := </w:t>
+      </w:r>
+      <w:ins w:id="8" w:author="Greg Landry" w:date="2017-03-01T14:47:00Z">
+        <w:r>
+          <w:t>wifi</w:t>
+        </w:r>
+      </w:ins>
+      <w:del w:id="9" w:author="Greg Landry" w:date="2017-03-01T14:47:00Z">
+        <w:r>
           <w:delText>Wi-Fi</w:delText>
         </w:r>
       </w:del>
       <w:r>
-        <w:t>_config_dct.h with the correct #defines. You then need to add “</w:t>
-      </w:r>
-      <w:r>
-        <w:t>WI</w:t>
-      </w:r>
-      <w:del w:id="8" w:author="Greg Landry" w:date="2017-03-01T14:47:00Z">
-        <w:r>
-          <w:delText>-</w:delText>
-        </w:r>
-      </w:del>
-      <w:r>
-        <w:t>FI</w:t>
-      </w:r>
-      <w:r>
-        <w:t xml:space="preserve">_CONFIG_DCT_H := </w:t>
-      </w:r>
-      <w:ins w:id="9" w:author="Greg Landry" w:date="2017-03-01T14:47:00Z">
-        <w:r>
-          <w:t>wifi</w:t>
-        </w:r>
-      </w:ins>
-      <w:del w:id="10" w:author="Greg Landry" w:date="2017-03-01T14:47:00Z">
-        <w:r>
-          <w:delText>Wi-Fi</w:delText>
-        </w:r>
-      </w:del>
-      <w:r>
         <w:t>_config_dct.h” to the makefile</w:t>
       </w:r>
       <w:r>
@@ -2949,7 +2947,7 @@
       <w:r>
         <w:t>.</w:t>
       </w:r>
-      <w:ins w:id="11" w:author="Greg Landry" w:date="2017-04-03T15:48:00Z">
+      <w:ins w:id="10" w:author="Greg Landry" w:date="2017-04-03T15:48:00Z">
         <w:r>
           <w:t xml:space="preserve"> </w:t>
         </w:r>
@@ -2973,7 +2971,7 @@
         </w:rPr>
         <w:t>You can get a template for the file in the directory “include/default_</w:t>
       </w:r>
-      <w:ins w:id="12" w:author="Greg Landry" w:date="2017-03-01T14:47:00Z">
+      <w:ins w:id="11" w:author="Greg Landry" w:date="2017-03-01T14:47:00Z">
         <w:r>
           <w:rPr>
             <w:b/>
@@ -2982,7 +2980,7 @@
           <w:t>wifi</w:t>
         </w:r>
       </w:ins>
-      <w:del w:id="13" w:author="Greg Landry" w:date="2017-03-01T14:47:00Z">
+      <w:del w:id="12" w:author="Greg Landry" w:date="2017-03-01T14:47:00Z">
         <w:r>
           <w:rPr>
             <w:b/>
@@ -3005,7 +3003,7 @@
         </w:rPr>
         <w:t>config_dct.h”</w:t>
       </w:r>
-      <w:ins w:id="14" w:author="Greg Landry" w:date="2017-04-03T15:49:00Z">
+      <w:ins w:id="13" w:author="Greg Landry" w:date="2017-04-03T15:49:00Z">
         <w:r>
           <w:rPr>
             <w:b/>
@@ -3212,10 +3210,10 @@
     <w:p>
       <w:pPr>
         <w:rPr>
-          <w:ins w:id="15" w:author="Greg Landry" w:date="2017-04-03T15:46:00Z"/>
-        </w:rPr>
-      </w:pPr>
-      <w:ins w:id="16" w:author="Greg Landry" w:date="2017-04-03T15:47:00Z">
+          <w:ins w:id="14" w:author="Greg Landry" w:date="2017-04-03T15:46:00Z"/>
+        </w:rPr>
+      </w:pPr>
+      <w:ins w:id="15" w:author="Greg Landry" w:date="2017-04-03T15:47:00Z">
         <w:r>
           <w:t>You can see from the figure above that WICED supports just about any type of Wi-Fi security you can think of.</w:t>
         </w:r>
@@ -3224,55 +3222,55 @@
     <w:p>
       <w:pPr>
         <w:rPr>
-          <w:ins w:id="17" w:author="Greg Landry" w:date="2017-04-03T15:47:00Z"/>
-        </w:rPr>
-      </w:pPr>
-      <w:ins w:id="18" w:author="Greg Landry" w:date="2017-04-03T15:47:00Z">
+          <w:ins w:id="16" w:author="Greg Landry" w:date="2017-04-03T15:47:00Z"/>
+        </w:rPr>
+      </w:pPr>
+      <w:ins w:id="17" w:author="Greg Landry" w:date="2017-04-03T15:47:00Z">
         <w:r>
           <w:t xml:space="preserve">All of the DCT information is mapped into </w:t>
         </w:r>
       </w:ins>
-      <w:ins w:id="19" w:author="Greg Landry" w:date="2017-04-03T15:49:00Z">
+      <w:ins w:id="18" w:author="Greg Landry" w:date="2017-04-03T15:49:00Z">
         <w:r>
           <w:t>flash</w:t>
         </w:r>
       </w:ins>
-      <w:ins w:id="20" w:author="Greg Landry" w:date="2017-04-03T15:47:00Z">
+      <w:ins w:id="19" w:author="Greg Landry" w:date="2017-04-03T15:47:00Z">
         <w:r>
           <w:t xml:space="preserve"> by the WICED SDK. </w:t>
         </w:r>
       </w:ins>
-      <w:ins w:id="21" w:author="Greg Landry" w:date="2017-04-03T15:48:00Z">
+      <w:ins w:id="20" w:author="Greg Landry" w:date="2017-04-03T15:48:00Z">
         <w:r>
           <w:t xml:space="preserve">Typically you won’t need to know about it since you just choose your settings in the </w:t>
         </w:r>
       </w:ins>
-      <w:ins w:id="22" w:author="Greg Landry" w:date="2017-04-03T15:49:00Z">
+      <w:ins w:id="21" w:author="Greg Landry" w:date="2017-04-03T15:49:00Z">
         <w:r>
           <w:t>wiced_config</w:t>
         </w:r>
       </w:ins>
-      <w:ins w:id="23" w:author="Greg Landry" w:date="2017-04-03T15:50:00Z">
+      <w:ins w:id="22" w:author="Greg Landry" w:date="2017-04-03T15:50:00Z">
         <w:r>
           <w:t>_dsct</w:t>
         </w:r>
       </w:ins>
-      <w:ins w:id="24" w:author="Greg Landry" w:date="2017-04-03T15:49:00Z">
+      <w:ins w:id="23" w:author="Greg Landry" w:date="2017-04-03T15:49:00Z">
         <w:r>
           <w:t>.h file</w:t>
         </w:r>
       </w:ins>
-      <w:ins w:id="25" w:author="Greg Landry" w:date="2017-04-03T15:50:00Z">
+      <w:ins w:id="24" w:author="Greg Landry" w:date="2017-04-03T15:50:00Z">
         <w:r>
           <w:t>, but if you want to read/modify some of the DCT settings from the firmware</w:t>
         </w:r>
       </w:ins>
-      <w:ins w:id="26" w:author="Greg Landry" w:date="2017-04-03T15:49:00Z">
+      <w:ins w:id="25" w:author="Greg Landry" w:date="2017-04-03T15:49:00Z">
         <w:r>
           <w:t xml:space="preserve"> </w:t>
         </w:r>
       </w:ins>
-      <w:ins w:id="27" w:author="Greg Landry" w:date="2017-04-03T15:50:00Z">
+      <w:ins w:id="26" w:author="Greg Landry" w:date="2017-04-03T15:50:00Z">
         <w:r>
           <w:t>you will need to understand how the values are stored in flash.</w:t>
         </w:r>
@@ -3294,12 +3292,12 @@
       <w:r>
         <w:t xml:space="preserve">structure </w:t>
       </w:r>
-      <w:ins w:id="28" w:author="Greg Landry" w:date="2017-04-03T15:51:00Z">
+      <w:ins w:id="27" w:author="Greg Landry" w:date="2017-04-03T15:51:00Z">
         <w:r>
           <w:t xml:space="preserve">for the </w:t>
         </w:r>
       </w:ins>
-      <w:del w:id="29" w:author="Greg Landry" w:date="2017-04-03T15:51:00Z">
+      <w:del w:id="28" w:author="Greg Landry" w:date="2017-04-03T15:51:00Z">
         <w:r>
           <w:delText xml:space="preserve">that maps to the </w:delText>
         </w:r>
@@ -3307,12 +3305,12 @@
       <w:r>
         <w:t xml:space="preserve">DCT </w:t>
       </w:r>
-      <w:ins w:id="30" w:author="Greg Landry" w:date="2017-04-03T15:51:00Z">
+      <w:ins w:id="29" w:author="Greg Landry" w:date="2017-04-03T15:51:00Z">
         <w:r>
           <w:t xml:space="preserve">mapping </w:t>
         </w:r>
       </w:ins>
-      <w:del w:id="31" w:author="Greg Landry" w:date="2017-04-03T15:51:00Z">
+      <w:del w:id="30" w:author="Greg Landry" w:date="2017-04-03T15:51:00Z">
         <w:r>
           <w:delText>in flash (</w:delText>
         </w:r>
@@ -3333,7 +3331,7 @@
     <w:p>
       <w:pPr>
         <w:jc w:val="center"/>
-        <w:pPrChange w:id="32" w:author="Greg Landry" w:date="2017-04-03T15:51:00Z">
+        <w:pPrChange w:id="31" w:author="Greg Landry" w:date="2017-04-03T15:51:00Z">
           <w:pPr/>
         </w:pPrChange>
       </w:pPr>
@@ -3398,37 +3396,37 @@
       <w:r>
         <w:t>s</w:t>
       </w:r>
-      <w:ins w:id="33" w:author="Greg Landry" w:date="2017-04-03T15:53:00Z">
+      <w:ins w:id="32" w:author="Greg Landry" w:date="2017-04-03T15:53:00Z">
         <w:r>
           <w:t>. As an example,</w:t>
         </w:r>
       </w:ins>
-      <w:del w:id="34" w:author="Greg Landry" w:date="2017-04-03T15:53:00Z">
+      <w:del w:id="33" w:author="Greg Landry" w:date="2017-04-03T15:53:00Z">
         <w:r>
           <w:delText xml:space="preserve"> e.g.</w:delText>
         </w:r>
       </w:del>
-      <w:ins w:id="35" w:author="Greg Landry" w:date="2017-04-03T15:53:00Z">
+      <w:ins w:id="34" w:author="Greg Landry" w:date="2017-04-03T15:53:00Z">
         <w:r>
           <w:t xml:space="preserve"> </w:t>
         </w:r>
       </w:ins>
-      <w:ins w:id="36" w:author="Greg Landry" w:date="2017-04-03T15:54:00Z">
+      <w:ins w:id="35" w:author="Greg Landry" w:date="2017-04-03T15:54:00Z">
         <w:r>
           <w:t>w</w:t>
         </w:r>
       </w:ins>
-      <w:ins w:id="37" w:author="Greg Landry" w:date="2017-04-03T15:55:00Z">
+      <w:ins w:id="36" w:author="Greg Landry" w:date="2017-04-03T15:55:00Z">
         <w:r>
           <w:t>ifi_config</w:t>
         </w:r>
       </w:ins>
-      <w:ins w:id="38" w:author="Greg Landry" w:date="2017-04-03T15:54:00Z">
+      <w:ins w:id="37" w:author="Greg Landry" w:date="2017-04-03T15:54:00Z">
         <w:r>
           <w:t xml:space="preserve"> is a structure of type </w:t>
         </w:r>
       </w:ins>
-      <w:del w:id="39" w:author="Greg Landry" w:date="2017-04-03T15:53:00Z">
+      <w:del w:id="38" w:author="Greg Landry" w:date="2017-04-03T15:53:00Z">
         <w:r>
           <w:delText xml:space="preserve"> </w:delText>
         </w:r>
@@ -3436,17 +3434,17 @@
       <w:r>
         <w:t>platform_dct_</w:t>
       </w:r>
-      <w:ins w:id="40" w:author="Greg Landry" w:date="2017-03-01T14:48:00Z">
+      <w:ins w:id="39" w:author="Greg Landry" w:date="2017-03-01T14:48:00Z">
         <w:r>
           <w:t>wifi</w:t>
         </w:r>
       </w:ins>
-      <w:del w:id="41" w:author="Greg Landry" w:date="2017-03-01T14:48:00Z">
+      <w:del w:id="40" w:author="Greg Landry" w:date="2017-03-01T14:48:00Z">
         <w:r>
           <w:delText>Wi-F</w:delText>
         </w:r>
       </w:del>
-      <w:del w:id="42" w:author="Greg Landry" w:date="2017-03-01T14:47:00Z">
+      <w:del w:id="41" w:author="Greg Landry" w:date="2017-03-01T14:47:00Z">
         <w:r>
           <w:delText>i</w:delText>
         </w:r>
@@ -3454,7 +3452,7 @@
       <w:r>
         <w:t xml:space="preserve">_config_t </w:t>
       </w:r>
-      <w:ins w:id="43" w:author="Greg Landry" w:date="2017-04-03T15:54:00Z">
+      <w:ins w:id="42" w:author="Greg Landry" w:date="2017-04-03T15:54:00Z">
         <w:r>
           <w:t xml:space="preserve">that </w:t>
         </w:r>
@@ -3468,27 +3466,27 @@
       <w:r>
         <w:t xml:space="preserve"> configuration including the known access points.</w:t>
       </w:r>
-      <w:ins w:id="44" w:author="Greg Landry" w:date="2017-04-03T15:51:00Z">
+      <w:ins w:id="43" w:author="Greg Landry" w:date="2017-04-03T15:51:00Z">
         <w:r>
           <w:t xml:space="preserve"> If </w:t>
         </w:r>
       </w:ins>
-      <w:ins w:id="45" w:author="Greg Landry" w:date="2017-04-03T15:54:00Z">
+      <w:ins w:id="44" w:author="Greg Landry" w:date="2017-04-03T15:54:00Z">
         <w:r>
           <w:t>you</w:t>
         </w:r>
       </w:ins>
-      <w:ins w:id="46" w:author="Greg Landry" w:date="2017-04-03T15:51:00Z">
+      <w:ins w:id="45" w:author="Greg Landry" w:date="2017-04-03T15:51:00Z">
         <w:r>
           <w:t xml:space="preserve"> right click and </w:t>
         </w:r>
       </w:ins>
-      <w:ins w:id="47" w:author="Greg Landry" w:date="2017-04-03T15:52:00Z">
+      <w:ins w:id="46" w:author="Greg Landry" w:date="2017-04-03T15:52:00Z">
         <w:r>
           <w:t xml:space="preserve">do </w:t>
         </w:r>
       </w:ins>
-      <w:ins w:id="48" w:author="Greg Landry" w:date="2017-04-03T15:51:00Z">
+      <w:ins w:id="47" w:author="Greg Landry" w:date="2017-04-03T15:51:00Z">
         <w:r>
           <w:t>Open D</w:t>
         </w:r>
@@ -3496,12 +3494,12 @@
           <w:t xml:space="preserve">eclaration on platform_dct_wifi_config_t </w:t>
         </w:r>
       </w:ins>
-      <w:ins w:id="49" w:author="Greg Landry" w:date="2017-04-03T15:54:00Z">
+      <w:ins w:id="48" w:author="Greg Landry" w:date="2017-04-03T15:54:00Z">
         <w:r>
           <w:t>you</w:t>
         </w:r>
       </w:ins>
-      <w:ins w:id="50" w:author="Greg Landry" w:date="2017-04-03T15:51:00Z">
+      <w:ins w:id="49" w:author="Greg Landry" w:date="2017-04-03T15:51:00Z">
         <w:r>
           <w:t xml:space="preserve"> will see:</w:t>
         </w:r>
@@ -3510,7 +3508,7 @@
     <w:p>
       <w:pPr>
         <w:jc w:val="center"/>
-        <w:pPrChange w:id="51" w:author="Greg Landry" w:date="2017-04-03T15:51:00Z">
+        <w:pPrChange w:id="50" w:author="Greg Landry" w:date="2017-04-03T15:51:00Z">
           <w:pPr/>
         </w:pPrChange>
       </w:pPr>
@@ -3573,7 +3571,7 @@
       <w:r>
         <w:t xml:space="preserve">The </w:t>
       </w:r>
-      <w:ins w:id="52" w:author="Greg Landry" w:date="2017-04-03T15:52:00Z">
+      <w:ins w:id="51" w:author="Greg Landry" w:date="2017-04-03T15:52:00Z">
         <w:r>
           <w:t xml:space="preserve">second </w:t>
         </w:r>
@@ -3590,22 +3588,22 @@
       <w:r>
         <w:t xml:space="preserve">of type “wiced_config_ap_entry_t”. The first element (i.e. index 0) of this array contains information for the access point that the STA connects to as a client. </w:t>
       </w:r>
-      <w:del w:id="53" w:author="Greg Landry" w:date="2017-04-03T15:52:00Z">
+      <w:del w:id="52" w:author="Greg Landry" w:date="2017-04-03T15:52:00Z">
         <w:r>
           <w:delText xml:space="preserve">That </w:delText>
         </w:r>
       </w:del>
-      <w:ins w:id="54" w:author="Greg Landry" w:date="2017-04-03T15:52:00Z">
+      <w:ins w:id="53" w:author="Greg Landry" w:date="2017-04-03T15:52:00Z">
         <w:r>
           <w:t xml:space="preserve">If you right click on wiced_config_ap_entry_t and </w:t>
         </w:r>
       </w:ins>
-      <w:ins w:id="55" w:author="Greg Landry" w:date="2017-04-03T15:53:00Z">
+      <w:ins w:id="54" w:author="Greg Landry" w:date="2017-04-03T15:53:00Z">
         <w:r>
           <w:t xml:space="preserve">do </w:t>
         </w:r>
       </w:ins>
-      <w:ins w:id="56" w:author="Greg Landry" w:date="2017-04-03T15:52:00Z">
+      <w:ins w:id="55" w:author="Greg Landry" w:date="2017-04-03T15:52:00Z">
         <w:r>
           <w:t>Open D</w:t>
         </w:r>
@@ -3613,7 +3611,7 @@
           <w:t>eclaration, you will see</w:t>
         </w:r>
       </w:ins>
-      <w:del w:id="57" w:author="Greg Landry" w:date="2017-04-03T15:52:00Z">
+      <w:del w:id="56" w:author="Greg Landry" w:date="2017-04-03T15:52:00Z">
         <w:r>
           <w:delText>structure looks like this</w:delText>
         </w:r>
@@ -3625,7 +3623,7 @@
     <w:p>
       <w:pPr>
         <w:jc w:val="center"/>
-        <w:pPrChange w:id="58" w:author="Greg Landry" w:date="2017-04-03T15:51:00Z">
+        <w:pPrChange w:id="57" w:author="Greg Landry" w:date="2017-04-03T15:51:00Z">
           <w:pPr/>
         </w:pPrChange>
       </w:pPr>
@@ -3680,23 +3678,23 @@
       <w:r>
         <w:t>(</w:t>
       </w:r>
+      <w:ins w:id="58" w:author="Greg Landry" w:date="2017-04-03T15:56:00Z">
+        <w:r>
+          <w:t xml:space="preserve">details, which is a structure of type </w:t>
+        </w:r>
+      </w:ins>
+      <w:r>
+        <w:t xml:space="preserve">wiced_ap_info_t) </w:t>
+      </w:r>
+      <w:r>
+        <w:t>contains details of the access point that the client will connect to</w:t>
+      </w:r>
       <w:ins w:id="59" w:author="Greg Landry" w:date="2017-04-03T15:56:00Z">
         <w:r>
-          <w:t xml:space="preserve">details, which is a structure of type </w:t>
+          <w:t>. If you rght click on wiced_ap_info_t and do Open Declaration, you will see:</w:t>
         </w:r>
       </w:ins>
-      <w:r>
-        <w:t xml:space="preserve">wiced_ap_info_t) </w:t>
-      </w:r>
-      <w:r>
-        <w:t>contains details of the access point that the client will connect to</w:t>
-      </w:r>
-      <w:ins w:id="60" w:author="Greg Landry" w:date="2017-04-03T15:56:00Z">
-        <w:r>
-          <w:t>. If you rght click on wiced_ap_info_t and do Open Declaration, you will see:</w:t>
-        </w:r>
-      </w:ins>
-      <w:del w:id="61" w:author="Greg Landry" w:date="2017-04-03T15:56:00Z">
+      <w:del w:id="60" w:author="Greg Landry" w:date="2017-04-03T15:56:00Z">
         <w:r>
           <w:delText>:</w:delText>
         </w:r>
@@ -3705,7 +3703,7 @@
     <w:p>
       <w:pPr>
         <w:jc w:val="center"/>
-        <w:pPrChange w:id="62" w:author="Greg Landry" w:date="2017-04-03T15:51:00Z">
+        <w:pPrChange w:id="61" w:author="Greg Landry" w:date="2017-04-03T15:51:00Z">
           <w:pPr/>
         </w:pPrChange>
       </w:pPr>
@@ -3751,7 +3749,7 @@
       </w:r>
     </w:p>
     <w:p>
-      <w:del w:id="63" w:author="Greg Landry" w:date="2017-04-03T15:57:00Z">
+      <w:del w:id="62" w:author="Greg Landry" w:date="2017-04-03T15:57:00Z">
         <w:r>
           <w:delText xml:space="preserve">Finally, </w:delText>
         </w:r>
@@ -3759,7 +3757,7 @@
           <w:delText>m</w:delText>
         </w:r>
       </w:del>
-      <w:ins w:id="64" w:author="Greg Landry" w:date="2017-04-03T15:57:00Z">
+      <w:ins w:id="63" w:author="Greg Landry" w:date="2017-04-03T15:57:00Z">
         <w:r>
           <w:t>M</w:t>
         </w:r>
@@ -3770,185 +3768,185 @@
       <w:r>
         <w:t xml:space="preserve"> of the entries in this structure are also structures. </w:t>
       </w:r>
-      <w:del w:id="65" w:author="Greg Landry" w:date="2017-04-03T15:57:00Z">
+      <w:del w:id="64" w:author="Greg Landry" w:date="2017-04-03T15:57:00Z">
         <w:r>
           <w:delText>See the definition of</w:delText>
         </w:r>
       </w:del>
+      <w:ins w:id="65" w:author="Greg Landry" w:date="2017-04-03T15:57:00Z">
+        <w:r>
+          <w:t>You can explore</w:t>
+        </w:r>
+      </w:ins>
+      <w:r>
+        <w:t xml:space="preserve"> each </w:t>
+      </w:r>
       <w:ins w:id="66" w:author="Greg Landry" w:date="2017-04-03T15:57:00Z">
         <w:r>
-          <w:t>You can explore</w:t>
+          <w:t xml:space="preserve">of the </w:t>
         </w:r>
       </w:ins>
       <w:r>
-        <w:t xml:space="preserve"> each </w:t>
+        <w:t>individual structure</w:t>
       </w:r>
       <w:ins w:id="67" w:author="Greg Landry" w:date="2017-04-03T15:57:00Z">
         <w:r>
-          <w:t xml:space="preserve">of the </w:t>
+          <w:t>s</w:t>
         </w:r>
       </w:ins>
       <w:r>
-        <w:t>individual structure</w:t>
+        <w:t xml:space="preserve"> to see what values </w:t>
       </w:r>
       <w:ins w:id="68" w:author="Greg Landry" w:date="2017-04-03T15:57:00Z">
         <w:r>
-          <w:t>s</w:t>
+          <w:t>they</w:t>
         </w:r>
       </w:ins>
-      <w:r>
-        <w:t xml:space="preserve"> to see what values </w:t>
-      </w:r>
-      <w:ins w:id="69" w:author="Greg Landry" w:date="2017-04-03T15:57:00Z">
-        <w:r>
-          <w:t>they</w:t>
+      <w:del w:id="69" w:author="Greg Landry" w:date="2017-04-03T15:57:00Z">
+        <w:r>
+          <w:delText>it</w:delText>
+        </w:r>
+      </w:del>
+      <w:r>
+        <w:t xml:space="preserve"> contain</w:t>
+      </w:r>
+      <w:del w:id="70" w:author="Greg Landry" w:date="2017-04-03T15:57:00Z">
+        <w:r>
+          <w:delText>s</w:delText>
+        </w:r>
+      </w:del>
+      <w:r>
+        <w:t>.</w:t>
+      </w:r>
+    </w:p>
+    <w:p>
+      <w:r>
+        <w:t xml:space="preserve">The DCT may exist as a series of flash rows inside of the application processor (i.e. if it has </w:t>
+      </w:r>
+      <w:r>
+        <w:t xml:space="preserve">internal </w:t>
+      </w:r>
+      <w:r>
+        <w:t xml:space="preserve">flash), or it may exist in a serial flash attached to the </w:t>
+      </w:r>
+      <w:r>
+        <w:t>Wi-Fi</w:t>
+      </w:r>
+      <w:r>
+        <w:t xml:space="preserve"> chip.  In order to read from the DCT you need to call the function </w:t>
+      </w:r>
+      <w:r>
+        <w:rPr>
+          <w:i/>
+        </w:rPr>
+        <w:t>wiced_dct_read_lock</w:t>
+      </w:r>
+      <w:r>
+        <w:rPr>
+          <w:i/>
+        </w:rPr>
+        <w:t>()</w:t>
+      </w:r>
+      <w:r>
+        <w:t xml:space="preserve"> which will read the DCT into a RAM buffer which </w:t>
+      </w:r>
+      <w:r>
+        <w:t xml:space="preserve">you can then modify and then </w:t>
+      </w:r>
+      <w:r>
+        <w:t>write back to the flash with</w:t>
+      </w:r>
+      <w:r>
+        <w:t xml:space="preserve"> the function </w:t>
+      </w:r>
+      <w:r>
+        <w:rPr>
+          <w:i/>
+        </w:rPr>
+        <w:t>wiced_dct_write</w:t>
+      </w:r>
+      <w:r>
+        <w:rPr>
+          <w:i/>
+        </w:rPr>
+        <w:t>()</w:t>
+      </w:r>
+      <w:r>
+        <w:t>.</w:t>
+      </w:r>
+    </w:p>
+    <w:p>
+      <w:r>
+        <w:t xml:space="preserve">You provide the </w:t>
+      </w:r>
+      <w:r>
+        <w:rPr>
+          <w:i/>
+        </w:rPr>
+        <w:t>wiced_dct_read_lock</w:t>
+      </w:r>
+      <w:r>
+        <w:rPr>
+          <w:i/>
+        </w:rPr>
+        <w:t>()</w:t>
+      </w:r>
+      <w:r>
+        <w:t xml:space="preserve"> call with a pointer to </w:t>
+      </w:r>
+      <w:r>
+        <w:t xml:space="preserve">a pointer to </w:t>
+      </w:r>
+      <w:r>
+        <w:t xml:space="preserve">an empty structure which will be filled with the DCT </w:t>
+      </w:r>
+      <w:r>
+        <w:t>Wi-Fi</w:t>
+      </w:r>
+      <w:r>
+        <w:t xml:space="preserve"> data. </w:t>
+      </w:r>
+      <w:r>
+        <w:t xml:space="preserve">The type of structure depends on which section of the DCT that you want to read (the section is a parameter to the </w:t>
+      </w:r>
+      <w:r>
+        <w:rPr>
+          <w:i/>
+        </w:rPr>
+        <w:t>wiced_dct_read_lock</w:t>
+      </w:r>
+      <w:r>
+        <w:rPr>
+          <w:i/>
+        </w:rPr>
+        <w:t>()</w:t>
+      </w:r>
+      <w:r>
+        <w:t xml:space="preserve"> function). For example, if you want to read the DCT_</w:t>
+      </w:r>
+      <w:r>
+        <w:t>WI</w:t>
+      </w:r>
+      <w:r>
+        <w:t>FI</w:t>
+      </w:r>
+      <w:r>
+        <w:t>_CONFIG_SECTION, then the pointer type would be platform_dct_</w:t>
+      </w:r>
+      <w:ins w:id="71" w:author="Greg Landry" w:date="2017-03-01T14:48:00Z">
+        <w:r>
+          <w:t>wifi</w:t>
         </w:r>
       </w:ins>
-      <w:del w:id="70" w:author="Greg Landry" w:date="2017-04-03T15:57:00Z">
-        <w:r>
-          <w:delText>it</w:delText>
+      <w:del w:id="72" w:author="Greg Landry" w:date="2017-03-01T14:48:00Z">
+        <w:r>
+          <w:delText>Wi-Fi</w:delText>
         </w:r>
       </w:del>
       <w:r>
-        <w:t xml:space="preserve"> contain</w:t>
-      </w:r>
-      <w:del w:id="71" w:author="Greg Landry" w:date="2017-04-03T15:57:00Z">
-        <w:r>
-          <w:delText>s</w:delText>
-        </w:r>
-      </w:del>
-      <w:r>
-        <w:t>.</w:t>
-      </w:r>
-    </w:p>
-    <w:p>
-      <w:r>
-        <w:t xml:space="preserve">The DCT may exist as a series of flash rows inside of the application processor (i.e. if it has </w:t>
-      </w:r>
-      <w:r>
-        <w:t xml:space="preserve">internal </w:t>
-      </w:r>
-      <w:r>
-        <w:t xml:space="preserve">flash), or it may exist in a serial flash attached to the </w:t>
-      </w:r>
-      <w:r>
-        <w:t>Wi-Fi</w:t>
-      </w:r>
-      <w:r>
-        <w:t xml:space="preserve"> chip.  In order to read from the DCT you need to call the function </w:t>
-      </w:r>
-      <w:r>
-        <w:rPr>
-          <w:i/>
-        </w:rPr>
-        <w:t>wiced_dct_read_lock</w:t>
-      </w:r>
-      <w:r>
-        <w:rPr>
-          <w:i/>
-        </w:rPr>
-        <w:t>()</w:t>
-      </w:r>
-      <w:r>
-        <w:t xml:space="preserve"> which will read the DCT into a RAM buffer which </w:t>
-      </w:r>
-      <w:r>
-        <w:t xml:space="preserve">you can then modify and then </w:t>
-      </w:r>
-      <w:r>
-        <w:t>write back to the flash with</w:t>
-      </w:r>
-      <w:r>
-        <w:t xml:space="preserve"> the function </w:t>
-      </w:r>
-      <w:r>
-        <w:rPr>
-          <w:i/>
-        </w:rPr>
-        <w:t>wiced_dct_write</w:t>
-      </w:r>
-      <w:r>
-        <w:rPr>
-          <w:i/>
-        </w:rPr>
-        <w:t>()</w:t>
-      </w:r>
-      <w:r>
-        <w:t>.</w:t>
-      </w:r>
-    </w:p>
-    <w:p>
-      <w:r>
-        <w:t xml:space="preserve">You provide the </w:t>
-      </w:r>
-      <w:r>
-        <w:rPr>
-          <w:i/>
-        </w:rPr>
-        <w:t>wiced_dct_read_lock</w:t>
-      </w:r>
-      <w:r>
-        <w:rPr>
-          <w:i/>
-        </w:rPr>
-        <w:t>()</w:t>
-      </w:r>
-      <w:r>
-        <w:t xml:space="preserve"> call with a pointer to </w:t>
-      </w:r>
-      <w:r>
-        <w:t xml:space="preserve">a pointer to </w:t>
-      </w:r>
-      <w:r>
-        <w:t xml:space="preserve">an empty structure which will be filled with the DCT </w:t>
-      </w:r>
-      <w:r>
-        <w:t>Wi-Fi</w:t>
-      </w:r>
-      <w:r>
-        <w:t xml:space="preserve"> data. </w:t>
-      </w:r>
-      <w:r>
-        <w:t xml:space="preserve">The type of structure depends on which section of the DCT that you want to read (the section is a parameter to the </w:t>
-      </w:r>
-      <w:r>
-        <w:rPr>
-          <w:i/>
-        </w:rPr>
-        <w:t>wiced_dct_read_lock</w:t>
-      </w:r>
-      <w:r>
-        <w:rPr>
-          <w:i/>
-        </w:rPr>
-        <w:t>()</w:t>
-      </w:r>
-      <w:r>
-        <w:t xml:space="preserve"> function). For example, if you want to read the DCT_</w:t>
-      </w:r>
-      <w:r>
-        <w:t>WI</w:t>
-      </w:r>
-      <w:r>
-        <w:t>FI</w:t>
-      </w:r>
-      <w:r>
-        <w:t>_CONFIG_SECTION, then the pointer type would be platform_dct_</w:t>
-      </w:r>
-      <w:ins w:id="72" w:author="Greg Landry" w:date="2017-03-01T14:48:00Z">
-        <w:r>
-          <w:t>wifi</w:t>
-        </w:r>
-      </w:ins>
-      <w:del w:id="73" w:author="Greg Landry" w:date="2017-03-01T14:48:00Z">
-        <w:r>
-          <w:delText>Wi-Fi</w:delText>
-        </w:r>
-      </w:del>
-      <w:r>
         <w:t>_config</w:t>
       </w:r>
-      <w:ins w:id="74" w:author="Greg Landry" w:date="2017-04-03T15:59:00Z">
+      <w:ins w:id="73" w:author="Greg Landry" w:date="2017-04-03T15:59:00Z">
         <w:r>
           <w:t>_t</w:t>
         </w:r>
@@ -4053,44 +4051,44 @@
       <w:r>
         <w:t xml:space="preserve"> with the writable parameter set to false</w:t>
       </w:r>
+      <w:ins w:id="74" w:author="Greg Landry" w:date="2017-04-03T15:58:00Z">
+        <w:r>
+          <w:t>,</w:t>
+        </w:r>
+      </w:ins>
+      <w:r>
+        <w:t xml:space="preserve"> in which case the </w:t>
+      </w:r>
+      <w:r>
+        <w:rPr>
+          <w:i/>
+        </w:rPr>
+        <w:t>wiced_dct_read_lock</w:t>
+      </w:r>
+      <w:r>
+        <w:rPr>
+          <w:i/>
+        </w:rPr>
+        <w:t>()</w:t>
+      </w:r>
+      <w:r>
+        <w:t xml:space="preserve"> will </w:t>
+      </w:r>
+      <w:r>
+        <w:t>give you a pointer to the flash instead of making a copy in RAM.</w:t>
+      </w:r>
+      <w:r>
+        <w:t xml:space="preserve"> You can only do this if you are only </w:t>
+      </w:r>
       <w:ins w:id="75" w:author="Greg Landry" w:date="2017-04-03T15:58:00Z">
         <w:r>
-          <w:t>,</w:t>
+          <w:t xml:space="preserve">going to </w:t>
         </w:r>
       </w:ins>
       <w:r>
-        <w:t xml:space="preserve"> in which case the </w:t>
-      </w:r>
-      <w:r>
-        <w:rPr>
-          <w:i/>
-        </w:rPr>
-        <w:t>wiced_dct_read_lock</w:t>
-      </w:r>
-      <w:r>
-        <w:rPr>
-          <w:i/>
-        </w:rPr>
-        <w:t>()</w:t>
-      </w:r>
-      <w:r>
-        <w:t xml:space="preserve"> will </w:t>
-      </w:r>
-      <w:r>
-        <w:t>give you a pointer to the flash instead of making a copy in RAM.</w:t>
-      </w:r>
-      <w:r>
-        <w:t xml:space="preserve"> You can only do this if you are only </w:t>
-      </w:r>
-      <w:ins w:id="76" w:author="Greg Landry" w:date="2017-04-03T15:58:00Z">
-        <w:r>
-          <w:t xml:space="preserve">going to </w:t>
-        </w:r>
-      </w:ins>
-      <w:r>
         <w:t>read</w:t>
       </w:r>
-      <w:del w:id="77" w:author="Greg Landry" w:date="2017-04-03T15:58:00Z">
+      <w:del w:id="76" w:author="Greg Landry" w:date="2017-04-03T15:58:00Z">
         <w:r>
           <w:delText>ing</w:delText>
         </w:r>
@@ -4324,7 +4322,7 @@
       </w:r>
     </w:p>
     <w:p>
-      <w:ins w:id="78" w:author="Greg Landry" w:date="2017-04-03T15:59:00Z">
+      <w:ins w:id="77" w:author="Greg Landry" w:date="2017-04-03T15:59:00Z">
         <w:r>
           <w:t xml:space="preserve">The parameter </w:t>
         </w:r>
@@ -4524,30 +4522,30 @@
     <w:p>
       <w:pPr>
         <w:rPr>
-          <w:ins w:id="79" w:author="Greg Landry" w:date="2017-04-03T16:00:00Z"/>
-        </w:rPr>
-      </w:pPr>
-      <w:ins w:id="80" w:author="Greg Landry" w:date="2017-04-03T16:00:00Z">
+          <w:ins w:id="78" w:author="Greg Landry" w:date="2017-04-03T16:00:00Z"/>
+        </w:rPr>
+      </w:pPr>
+      <w:ins w:id="79" w:author="Greg Landry" w:date="2017-04-03T16:00:00Z">
         <w:r>
           <w:t>If you are using an external DHCP server, then you don</w:t>
         </w:r>
       </w:ins>
-      <w:ins w:id="81" w:author="Greg Landry" w:date="2017-04-03T16:01:00Z">
+      <w:ins w:id="80" w:author="Greg Landry" w:date="2017-04-03T16:01:00Z">
         <w:r>
           <w:t>’t need to specify the ip_settings. In that case,</w:t>
         </w:r>
       </w:ins>
-      <w:ins w:id="82" w:author="Greg Landry" w:date="2017-04-03T16:00:00Z">
+      <w:ins w:id="81" w:author="Greg Landry" w:date="2017-04-03T16:00:00Z">
         <w:r>
           <w:t xml:space="preserve"> just </w:t>
         </w:r>
       </w:ins>
-      <w:ins w:id="83" w:author="Greg Landry" w:date="2017-04-03T16:01:00Z">
+      <w:ins w:id="82" w:author="Greg Landry" w:date="2017-04-03T16:01:00Z">
         <w:r>
           <w:t>use</w:t>
         </w:r>
       </w:ins>
-      <w:ins w:id="84" w:author="Greg Landry" w:date="2017-04-03T16:00:00Z">
+      <w:ins w:id="83" w:author="Greg Landry" w:date="2017-04-03T16:00:00Z">
         <w:r>
           <w:t xml:space="preserve"> NULL for the third parameter.</w:t>
         </w:r>
@@ -4557,31 +4555,31 @@
       <w:r>
         <w:t xml:space="preserve">If </w:t>
       </w:r>
-      <w:del w:id="85" w:author="Greg Landry" w:date="2017-04-03T16:01:00Z">
+      <w:del w:id="84" w:author="Greg Landry" w:date="2017-04-03T16:01:00Z">
         <w:r>
           <w:delText>you do not use DHCP</w:delText>
         </w:r>
       </w:del>
+      <w:ins w:id="85" w:author="Greg Landry" w:date="2017-04-03T16:01:00Z">
+        <w:r>
+          <w:t>you are not using an external DHCP server</w:t>
+        </w:r>
+      </w:ins>
+      <w:r>
+        <w:t xml:space="preserve">, you need to </w:t>
+      </w:r>
+      <w:r>
+        <w:t>statically</w:t>
+      </w:r>
+      <w:r>
+        <w:t xml:space="preserve"> specify the IP networking parameters by passing a structure called wiced_ip_setting_t.</w:t>
+      </w:r>
       <w:ins w:id="86" w:author="Greg Landry" w:date="2017-04-03T16:01:00Z">
         <w:r>
-          <w:t>you are not using an external DHCP server</w:t>
+          <w:t xml:space="preserve"> That structure has three elements as can be seen here:</w:t>
         </w:r>
       </w:ins>
-      <w:r>
-        <w:t xml:space="preserve">, you need to </w:t>
-      </w:r>
-      <w:r>
-        <w:t>statically</w:t>
-      </w:r>
-      <w:r>
-        <w:t xml:space="preserve"> specify the IP networking parameters by passing a structure called wiced_ip_setting_t.</w:t>
-      </w:r>
-      <w:ins w:id="87" w:author="Greg Landry" w:date="2017-04-03T16:01:00Z">
-        <w:r>
-          <w:t xml:space="preserve"> That structure has three elements as can be seen here:</w:t>
-        </w:r>
-      </w:ins>
-      <w:del w:id="88" w:author="Greg Landry" w:date="2017-04-03T16:01:00Z">
+      <w:del w:id="87" w:author="Greg Landry" w:date="2017-04-03T16:01:00Z">
         <w:r>
           <w:delText xml:space="preserve"> </w:delText>
         </w:r>
@@ -4629,7 +4627,7 @@
           </wp:inline>
         </w:drawing>
       </w:r>
-      <w:del w:id="89" w:author="Greg Landry" w:date="2017-04-03T16:02:00Z">
+      <w:del w:id="88" w:author="Greg Landry" w:date="2017-04-03T16:02:00Z">
         <w:r>
           <w:br w:type="page"/>
         </w:r>
@@ -4724,7 +4722,7 @@
       <w:r>
         <w:t>. So, for a successful command, you will see “WICED_SUC</w:t>
       </w:r>
-      <w:ins w:id="90" w:author="Greg Landry" w:date="2017-04-03T16:02:00Z">
+      <w:ins w:id="89" w:author="Greg Landry" w:date="2017-04-03T16:02:00Z">
         <w:r>
           <w:t>C</w:t>
         </w:r>
@@ -4775,7 +4773,7 @@
           </wp:inline>
         </w:drawing>
       </w:r>
-      <w:del w:id="91" w:author="Greg Landry" w:date="2017-04-03T16:02:00Z">
+      <w:del w:id="90" w:author="Greg Landry" w:date="2017-04-03T16:02:00Z">
         <w:r>
           <w:br w:type="page"/>
         </w:r>
@@ -4950,10 +4948,10 @@
     <w:p>
       <w:pPr>
         <w:rPr>
-          <w:del w:id="92" w:author="Greg Landry" w:date="2017-04-03T16:03:00Z"/>
-        </w:rPr>
-      </w:pPr>
-      <w:del w:id="93" w:author="Greg Landry" w:date="2017-04-03T16:03:00Z">
+          <w:del w:id="91" w:author="Greg Landry" w:date="2017-04-03T16:03:00Z"/>
+        </w:rPr>
+      </w:pPr>
+      <w:del w:id="92" w:author="Greg Landry" w:date="2017-04-03T16:03:00Z">
         <w:r>
           <w:br w:type="page"/>
         </w:r>
@@ -5149,12 +5147,12 @@
       <w:r>
         <w:t xml:space="preserve">pp that attaches to </w:t>
       </w:r>
-      <w:ins w:id="94" w:author="Greg Landry" w:date="2017-05-16T17:08:00Z">
+      <w:ins w:id="93" w:author="Greg Landry" w:date="2017-05-16T17:08:00Z">
         <w:r>
           <w:t xml:space="preserve">a WPA2 AES PSK </w:t>
         </w:r>
       </w:ins>
-      <w:del w:id="95" w:author="Greg Landry" w:date="2017-05-16T17:08:00Z">
+      <w:del w:id="94" w:author="Greg Landry" w:date="2017-05-16T17:08:00Z">
         <w:r>
           <w:delText xml:space="preserve">an open </w:delText>
         </w:r>
@@ -5165,7 +5163,7 @@
       <w:r>
         <w:t xml:space="preserve">, have </w:t>
       </w:r>
-      <w:del w:id="96" w:author="Greg Landry" w:date="2017-04-03T16:03:00Z">
+      <w:del w:id="95" w:author="Greg Landry" w:date="2017-04-03T16:03:00Z">
         <w:r>
           <w:delText xml:space="preserve">the </w:delText>
         </w:r>
@@ -5176,7 +5174,7 @@
       <w:r>
         <w:t>LED</w:t>
       </w:r>
-      <w:ins w:id="97" w:author="Greg Landry" w:date="2017-04-03T16:03:00Z">
+      <w:ins w:id="96" w:author="Greg Landry" w:date="2017-04-03T16:03:00Z">
         <w:r>
           <w:t>0</w:t>
         </w:r>
@@ -5187,17 +5185,21 @@
       <w:r>
         <w:t xml:space="preserve">have </w:t>
       </w:r>
-      <w:del w:id="98" w:author="Greg Landry" w:date="2017-03-06T11:13:00Z">
+      <w:del w:id="97" w:author="Greg Landry" w:date="2017-03-06T11:13:00Z">
         <w:r>
           <w:delText xml:space="preserve">the </w:delText>
         </w:r>
       </w:del>
+      <w:bookmarkStart w:id="98" w:name="_GoBack"/>
+      <w:bookmarkEnd w:id="98"/>
       <w:ins w:id="99" w:author="Greg Landry" w:date="2017-03-06T11:13:00Z">
-        <w:r>
-          <w:t xml:space="preserve">an </w:t>
-        </w:r>
+        <w:del w:id="100" w:author="gjl@cypress.com" w:date="2017-05-30T13:50:00Z">
+          <w:r>
+            <w:delText xml:space="preserve">an </w:delText>
+          </w:r>
+        </w:del>
       </w:ins>
-      <w:del w:id="100" w:author="Greg Landry" w:date="2017-03-06T11:13:00Z">
+      <w:del w:id="101" w:author="Greg Landry" w:date="2017-03-06T11:13:00Z">
         <w:r>
           <w:delText xml:space="preserve">green </w:delText>
         </w:r>
@@ -5205,7 +5207,7 @@
       <w:r>
         <w:t>LED</w:t>
       </w:r>
-      <w:ins w:id="101" w:author="Greg Landry" w:date="2017-04-03T16:03:00Z">
+      <w:ins w:id="102" w:author="Greg Landry" w:date="2017-04-03T16:03:00Z">
         <w:r>
           <w:t>1</w:t>
         </w:r>
@@ -5244,7 +5246,7 @@
       <w:r>
         <w:t>attach_</w:t>
       </w:r>
-      <w:del w:id="102" w:author="Greg Landry" w:date="2017-05-16T17:08:00Z">
+      <w:del w:id="103" w:author="Greg Landry" w:date="2017-05-16T17:08:00Z">
         <w:r>
           <w:delText>o</w:delText>
         </w:r>
@@ -5255,7 +5257,7 @@
           <w:delText xml:space="preserve"> </w:delText>
         </w:r>
       </w:del>
-      <w:ins w:id="103" w:author="Greg Landry" w:date="2017-05-16T17:08:00Z">
+      <w:ins w:id="104" w:author="Greg Landry" w:date="2017-05-16T17:08:00Z">
         <w:r>
           <w:t xml:space="preserve">wpa2 </w:t>
         </w:r>
@@ -5263,7 +5265,7 @@
       <w:r>
         <w:t>(or copy a previous project</w:t>
       </w:r>
-      <w:del w:id="104" w:author="Greg Landry" w:date="2017-05-16T17:09:00Z">
+      <w:del w:id="105" w:author="Greg Landry" w:date="2017-05-16T17:09:00Z">
         <w:r>
           <w:delText xml:space="preserve"> such as the template</w:delText>
         </w:r>
@@ -5284,12 +5286,12 @@
       <w:r>
         <w:t>Copy the template default_</w:t>
       </w:r>
-      <w:ins w:id="105" w:author="Greg Landry" w:date="2017-03-01T14:48:00Z">
+      <w:ins w:id="106" w:author="Greg Landry" w:date="2017-03-01T14:48:00Z">
         <w:r>
           <w:t>wifi</w:t>
         </w:r>
       </w:ins>
-      <w:del w:id="106" w:author="Greg Landry" w:date="2017-03-01T14:48:00Z">
+      <w:del w:id="107" w:author="Greg Landry" w:date="2017-03-01T14:48:00Z">
         <w:r>
           <w:delText>Wi-Fi</w:delText>
         </w:r>
@@ -5303,12 +5305,12 @@
       <w:r>
         <w:t xml:space="preserve">and name it </w:t>
       </w:r>
-      <w:ins w:id="107" w:author="Greg Landry" w:date="2017-03-01T14:48:00Z">
+      <w:ins w:id="108" w:author="Greg Landry" w:date="2017-03-01T14:48:00Z">
         <w:r>
           <w:t>wifi</w:t>
         </w:r>
       </w:ins>
-      <w:del w:id="108" w:author="Greg Landry" w:date="2017-03-01T14:48:00Z">
+      <w:del w:id="109" w:author="Greg Landry" w:date="2017-03-01T14:48:00Z">
         <w:r>
           <w:delText>Wi-Fi</w:delText>
         </w:r>
@@ -5332,12 +5334,12 @@
       <w:r>
         <w:t xml:space="preserve">Hint: Remember it is in the </w:t>
       </w:r>
-      <w:del w:id="109" w:author="Greg Landry" w:date="2017-05-16T17:09:00Z">
+      <w:del w:id="110" w:author="Greg Landry" w:date="2017-05-16T17:09:00Z">
         <w:r>
           <w:delText xml:space="preserve">include </w:delText>
         </w:r>
       </w:del>
-      <w:ins w:id="110" w:author="Greg Landry" w:date="2017-05-16T17:09:00Z">
+      <w:ins w:id="111" w:author="Greg Landry" w:date="2017-05-16T17:09:00Z">
         <w:r>
           <w:t xml:space="preserve">WICED include </w:t>
         </w:r>
@@ -5358,12 +5360,12 @@
       <w:r>
         <w:t xml:space="preserve">Modify </w:t>
       </w:r>
-      <w:ins w:id="111" w:author="Greg Landry" w:date="2017-03-01T14:49:00Z">
+      <w:ins w:id="112" w:author="Greg Landry" w:date="2017-03-01T14:49:00Z">
         <w:r>
           <w:t>wifi</w:t>
         </w:r>
       </w:ins>
-      <w:del w:id="112" w:author="Greg Landry" w:date="2017-03-01T14:49:00Z">
+      <w:del w:id="113" w:author="Greg Landry" w:date="2017-03-01T14:49:00Z">
         <w:r>
           <w:delText>Wi-Fi</w:delText>
         </w:r>
@@ -5406,12 +5408,12 @@
       <w:r>
         <w:t xml:space="preserve"> (don’t forget to add the </w:t>
       </w:r>
-      <w:del w:id="113" w:author="Greg Landry" w:date="2017-03-01T14:49:00Z">
+      <w:del w:id="114" w:author="Greg Landry" w:date="2017-03-01T14:49:00Z">
         <w:r>
           <w:delText>#define</w:delText>
         </w:r>
       </w:del>
-      <w:ins w:id="114" w:author="Greg Landry" w:date="2017-03-01T14:49:00Z">
+      <w:ins w:id="115" w:author="Greg Landry" w:date="2017-03-01T14:49:00Z">
         <w:r>
           <w:t>line</w:t>
         </w:r>
@@ -5422,7 +5424,7 @@
       <w:r>
         <w:t>WI</w:t>
       </w:r>
-      <w:del w:id="115" w:author="Greg Landry" w:date="2017-03-01T14:49:00Z">
+      <w:del w:id="116" w:author="Greg Landry" w:date="2017-03-01T14:49:00Z">
         <w:r>
           <w:delText>-</w:delText>
         </w:r>
@@ -5522,7 +5524,7 @@
       <w:r>
         <w:t>ttach to a</w:t>
       </w:r>
-      <w:ins w:id="116" w:author="Greg Landry" w:date="2017-05-16T17:10:00Z">
+      <w:ins w:id="117" w:author="Greg Landry" w:date="2017-05-16T17:10:00Z">
         <w:r>
           <w:t>n</w:t>
         </w:r>
@@ -5530,7 +5532,7 @@
       <w:r>
         <w:t xml:space="preserve"> </w:t>
       </w:r>
-      <w:del w:id="117" w:author="Greg Landry" w:date="2017-05-16T17:10:00Z">
+      <w:del w:id="118" w:author="Greg Landry" w:date="2017-05-16T17:10:00Z">
         <w:r>
           <w:delText xml:space="preserve">WPA2 </w:delText>
         </w:r>
@@ -5541,7 +5543,7 @@
           <w:delText>PSK</w:delText>
         </w:r>
       </w:del>
-      <w:ins w:id="118" w:author="Greg Landry" w:date="2017-05-16T17:10:00Z">
+      <w:ins w:id="119" w:author="Greg Landry" w:date="2017-05-16T17:10:00Z">
         <w:r>
           <w:t>open</w:t>
         </w:r>
@@ -5558,9 +5560,9 @@
           <w:numId w:val="36"/>
         </w:numPr>
         <w:rPr>
-          <w:del w:id="119" w:author="Greg Landry" w:date="2017-05-16T17:10:00Z"/>
-        </w:rPr>
-        <w:pPrChange w:id="120" w:author="Greg Landry" w:date="2017-05-16T17:10:00Z">
+          <w:del w:id="120" w:author="Greg Landry" w:date="2017-05-16T17:10:00Z"/>
+        </w:rPr>
+        <w:pPrChange w:id="121" w:author="Greg Landry" w:date="2017-05-16T17:10:00Z">
           <w:pPr>
             <w:pStyle w:val="ListParagraph"/>
             <w:numPr>
@@ -5570,7 +5572,7 @@
           </w:pPr>
         </w:pPrChange>
       </w:pPr>
-      <w:del w:id="121" w:author="Greg Landry" w:date="2017-05-16T17:10:00Z">
+      <w:del w:id="122" w:author="Greg Landry" w:date="2017-05-16T17:10:00Z">
         <w:r>
           <w:delText>Copy exercise (01) and modify the DCT to attach to a WPA2 AES PSK network</w:delText>
         </w:r>
@@ -5584,9 +5586,9 @@
           <w:numId w:val="36"/>
         </w:numPr>
         <w:rPr>
-          <w:ins w:id="122" w:author="Greg Landry" w:date="2017-05-16T17:10:00Z"/>
-        </w:rPr>
-        <w:pPrChange w:id="123" w:author="Greg Landry" w:date="2017-05-16T17:10:00Z">
+          <w:ins w:id="123" w:author="Greg Landry" w:date="2017-05-16T17:10:00Z"/>
+        </w:rPr>
+        <w:pPrChange w:id="124" w:author="Greg Landry" w:date="2017-05-16T17:10:00Z">
           <w:pPr>
             <w:pStyle w:val="ListParagraph"/>
             <w:keepNext/>
@@ -5598,22 +5600,22 @@
           </w:pPr>
         </w:pPrChange>
       </w:pPr>
-      <w:del w:id="124" w:author="Greg Landry" w:date="2017-05-16T17:10:00Z">
+      <w:del w:id="125" w:author="Greg Landry" w:date="2017-05-16T17:10:00Z">
         <w:r>
           <w:delText>Hint: The network name and password are on the back cover of the manual.</w:delText>
         </w:r>
       </w:del>
-      <w:ins w:id="125" w:author="Greg Landry" w:date="2017-05-16T17:10:00Z">
+      <w:ins w:id="126" w:author="Greg Landry" w:date="2017-05-16T17:10:00Z">
         <w:r>
           <w:t>How would you modify the previous exercise to attach to an open network</w:t>
         </w:r>
       </w:ins>
-      <w:ins w:id="126" w:author="Greg Landry" w:date="2017-05-16T17:11:00Z">
+      <w:ins w:id="127" w:author="Greg Landry" w:date="2017-05-16T17:11:00Z">
         <w:r>
           <w:t xml:space="preserve"> called WW101OPEN</w:t>
         </w:r>
       </w:ins>
-      <w:ins w:id="127" w:author="Greg Landry" w:date="2017-05-16T17:10:00Z">
+      <w:ins w:id="128" w:author="Greg Landry" w:date="2017-05-16T17:10:00Z">
         <w:r>
           <w:t>?</w:t>
         </w:r>
@@ -5626,7 +5628,7 @@
           <w:ilvl w:val="1"/>
           <w:numId w:val="36"/>
         </w:numPr>
-        <w:pPrChange w:id="128" w:author="Greg Landry" w:date="2017-05-16T17:10:00Z">
+        <w:pPrChange w:id="129" w:author="Greg Landry" w:date="2017-05-16T17:10:00Z">
           <w:pPr>
             <w:pStyle w:val="ListParagraph"/>
             <w:keepNext/>
@@ -5638,7 +5640,7 @@
           </w:pPr>
         </w:pPrChange>
       </w:pPr>
-      <w:ins w:id="129" w:author="Greg Landry" w:date="2017-05-16T17:10:00Z">
+      <w:ins w:id="130" w:author="Greg Landry" w:date="2017-05-16T17:10:00Z">
         <w:r>
           <w:t>Hint: There are three changes required.</w:t>
         </w:r>
@@ -5666,12 +5668,12 @@
       <w:r>
         <w:t>Copy exercise (</w:t>
       </w:r>
-      <w:del w:id="130" w:author="Greg Landry" w:date="2017-05-16T17:08:00Z">
+      <w:del w:id="131" w:author="Greg Landry" w:date="2017-05-16T17:08:00Z">
         <w:r>
           <w:delText>02</w:delText>
         </w:r>
       </w:del>
-      <w:ins w:id="131" w:author="Greg Landry" w:date="2017-05-16T17:08:00Z">
+      <w:ins w:id="132" w:author="Greg Landry" w:date="2017-05-16T17:08:00Z">
         <w:r>
           <w:t>01</w:t>
         </w:r>
@@ -5788,12 +5790,12 @@
       <w:r>
         <w:t xml:space="preserve"> (wwd_</w:t>
       </w:r>
-      <w:del w:id="132" w:author="Greg Landry" w:date="2017-04-03T16:03:00Z">
+      <w:del w:id="133" w:author="Greg Landry" w:date="2017-04-03T16:03:00Z">
         <w:r>
           <w:delText>Wi-Fi</w:delText>
         </w:r>
       </w:del>
-      <w:ins w:id="133" w:author="Greg Landry" w:date="2017-04-03T16:03:00Z">
+      <w:ins w:id="134" w:author="Greg Landry" w:date="2017-04-03T16:03:00Z">
         <w:r>
           <w:t>wifi</w:t>
         </w:r>
@@ -5921,20 +5923,20 @@
           <w:numId w:val="31"/>
         </w:numPr>
         <w:rPr>
-          <w:ins w:id="134" w:author="Greg Landry" w:date="2017-05-16T17:27:00Z"/>
-        </w:rPr>
-      </w:pPr>
-      <w:ins w:id="135" w:author="Greg Landry" w:date="2017-05-16T17:28:00Z">
+          <w:ins w:id="135" w:author="Greg Landry" w:date="2017-05-16T17:27:00Z"/>
+        </w:rPr>
+      </w:pPr>
+      <w:ins w:id="136" w:author="Greg Landry" w:date="2017-05-16T17:28:00Z">
         <w:r>
           <w:t xml:space="preserve">Hint: </w:t>
         </w:r>
       </w:ins>
-      <w:ins w:id="136" w:author="Greg Landry" w:date="2017-05-16T17:27:00Z">
+      <w:ins w:id="137" w:author="Greg Landry" w:date="2017-05-16T17:27:00Z">
         <w:r>
           <w:t xml:space="preserve">A second network called WW101WPA_SWITCH with password </w:t>
         </w:r>
       </w:ins>
-      <w:ins w:id="137" w:author="Greg Landry" w:date="2017-05-16T17:28:00Z">
+      <w:ins w:id="138" w:author="Greg Landry" w:date="2017-05-16T17:28:00Z">
         <w:r>
           <w:t>“cypresswicedwifi101s” is available for this exercise.</w:t>
         </w:r>
@@ -6341,12 +6343,12 @@
       <w:r>
         <w:t>A and 1=</w:t>
       </w:r>
-      <w:del w:id="138" w:author="Greg Landry" w:date="2017-05-16T17:27:00Z">
+      <w:del w:id="139" w:author="Greg Landry" w:date="2017-05-16T17:27:00Z">
         <w:r>
           <w:delText>WA101OPEN</w:delText>
         </w:r>
       </w:del>
-      <w:ins w:id="139" w:author="Greg Landry" w:date="2017-05-16T17:27:00Z">
+      <w:ins w:id="140" w:author="Greg Landry" w:date="2017-05-16T17:27:00Z">
         <w:r>
           <w:t>WA101WPA_SWITCH</w:t>
         </w:r>
@@ -6484,7 +6486,7 @@
 </file>
 
 <file path=word/endnotes.xml><?xml version="1.0" encoding="utf-8"?>
-<w:endnotes xmlns:wpc="http://schemas.microsoft.com/office/word/2010/wordprocessingCanvas" xmlns:mc="http://schemas.openxmlformats.org/markup-compatibility/2006" xmlns:o="urn:schemas-microsoft-com:office:office" xmlns:r="http://schemas.openxmlformats.org/officeDocument/2006/relationships" xmlns:m="http://schemas.openxmlformats.org/officeDocument/2006/math" xmlns:v="urn:schemas-microsoft-com:vml" xmlns:wp14="http://schemas.microsoft.com/office/word/2010/wordprocessingDrawing" xmlns:wp="http://schemas.openxmlformats.org/drawingml/2006/wordprocessingDrawing" xmlns:w10="urn:schemas-microsoft-com:office:word" xmlns:w="http://schemas.openxmlformats.org/wordprocessingml/2006/main" xmlns:w14="http://schemas.microsoft.com/office/word/2010/wordml" xmlns:w15="http://schemas.microsoft.com/office/word/2012/wordml" xmlns:wpg="http://schemas.microsoft.com/office/word/2010/wordprocessingGroup" xmlns:wpi="http://schemas.microsoft.com/office/word/2010/wordprocessingInk" xmlns:wne="http://schemas.microsoft.com/office/word/2006/wordml" xmlns:wps="http://schemas.microsoft.com/office/word/2010/wordprocessingShape" mc:Ignorable="w14 w15 wp14">
+<w:endnotes xmlns:wpc="http://schemas.microsoft.com/office/word/2010/wordprocessingCanvas" xmlns:cx="http://schemas.microsoft.com/office/drawing/2014/chartex" xmlns:cx1="http://schemas.microsoft.com/office/drawing/2015/9/8/chartex" xmlns:cx2="http://schemas.microsoft.com/office/drawing/2015/10/21/chartex" xmlns:cx3="http://schemas.microsoft.com/office/drawing/2016/5/9/chartex" xmlns:cx4="http://schemas.microsoft.com/office/drawing/2016/5/10/chartex" xmlns:cx5="http://schemas.microsoft.com/office/drawing/2016/5/11/chartex" xmlns:cx6="http://schemas.microsoft.com/office/drawing/2016/5/12/chartex" xmlns:cx7="http://schemas.microsoft.com/office/drawing/2016/5/13/chartex" xmlns:cx8="http://schemas.microsoft.com/office/drawing/2016/5/14/chartex" xmlns:mc="http://schemas.openxmlformats.org/markup-compatibility/2006" xmlns:aink="http://schemas.microsoft.com/office/drawing/2016/ink" xmlns:o="urn:schemas-microsoft-com:office:office" xmlns:r="http://schemas.openxmlformats.org/officeDocument/2006/relationships" xmlns:m="http://schemas.openxmlformats.org/officeDocument/2006/math" xmlns:v="urn:schemas-microsoft-com:vml" xmlns:wp14="http://schemas.microsoft.com/office/word/2010/wordprocessingDrawing" xmlns:wp="http://schemas.openxmlformats.org/drawingml/2006/wordprocessingDrawing" xmlns:w10="urn:schemas-microsoft-com:office:word" xmlns:w="http://schemas.openxmlformats.org/wordprocessingml/2006/main" xmlns:w14="http://schemas.microsoft.com/office/word/2010/wordml" xmlns:w15="http://schemas.microsoft.com/office/word/2012/wordml" xmlns:w16se="http://schemas.microsoft.com/office/word/2015/wordml/symex" xmlns:wpg="http://schemas.microsoft.com/office/word/2010/wordprocessingGroup" xmlns:wpi="http://schemas.microsoft.com/office/word/2010/wordprocessingInk" xmlns:wne="http://schemas.microsoft.com/office/word/2006/wordml" xmlns:wps="http://schemas.microsoft.com/office/word/2010/wordprocessingShape" mc:Ignorable="w14 w15 w16se wp14">
   <w:endnote w:type="separator" w:id="-1">
     <w:p>
       <w:r>
@@ -6503,7 +6505,7 @@
 </file>
 
 <file path=word/footer1.xml><?xml version="1.0" encoding="utf-8"?>
-<w:ftr xmlns:wpc="http://schemas.microsoft.com/office/word/2010/wordprocessingCanvas" xmlns:mc="http://schemas.openxmlformats.org/markup-compatibility/2006" xmlns:o="urn:schemas-microsoft-com:office:office" xmlns:r="http://schemas.openxmlformats.org/officeDocument/2006/relationships" xmlns:m="http://schemas.openxmlformats.org/officeDocument/2006/math" xmlns:v="urn:schemas-microsoft-com:vml" xmlns:wp14="http://schemas.microsoft.com/office/word/2010/wordprocessingDrawing" xmlns:wp="http://schemas.openxmlformats.org/drawingml/2006/wordprocessingDrawing" xmlns:w10="urn:schemas-microsoft-com:office:word" xmlns:w="http://schemas.openxmlformats.org/wordprocessingml/2006/main" xmlns:w14="http://schemas.microsoft.com/office/word/2010/wordml" xmlns:w15="http://schemas.microsoft.com/office/word/2012/wordml" xmlns:wpg="http://schemas.microsoft.com/office/word/2010/wordprocessingGroup" xmlns:wpi="http://schemas.microsoft.com/office/word/2010/wordprocessingInk" xmlns:wne="http://schemas.microsoft.com/office/word/2006/wordml" xmlns:wps="http://schemas.microsoft.com/office/word/2010/wordprocessingShape" mc:Ignorable="w14 w15 wp14">
+<w:ftr xmlns:wpc="http://schemas.microsoft.com/office/word/2010/wordprocessingCanvas" xmlns:cx="http://schemas.microsoft.com/office/drawing/2014/chartex" xmlns:cx1="http://schemas.microsoft.com/office/drawing/2015/9/8/chartex" xmlns:cx2="http://schemas.microsoft.com/office/drawing/2015/10/21/chartex" xmlns:cx3="http://schemas.microsoft.com/office/drawing/2016/5/9/chartex" xmlns:cx4="http://schemas.microsoft.com/office/drawing/2016/5/10/chartex" xmlns:cx5="http://schemas.microsoft.com/office/drawing/2016/5/11/chartex" xmlns:cx6="http://schemas.microsoft.com/office/drawing/2016/5/12/chartex" xmlns:cx7="http://schemas.microsoft.com/office/drawing/2016/5/13/chartex" xmlns:cx8="http://schemas.microsoft.com/office/drawing/2016/5/14/chartex" xmlns:mc="http://schemas.openxmlformats.org/markup-compatibility/2006" xmlns:aink="http://schemas.microsoft.com/office/drawing/2016/ink" xmlns:o="urn:schemas-microsoft-com:office:office" xmlns:r="http://schemas.openxmlformats.org/officeDocument/2006/relationships" xmlns:m="http://schemas.openxmlformats.org/officeDocument/2006/math" xmlns:v="urn:schemas-microsoft-com:vml" xmlns:wp14="http://schemas.microsoft.com/office/word/2010/wordprocessingDrawing" xmlns:wp="http://schemas.openxmlformats.org/drawingml/2006/wordprocessingDrawing" xmlns:w10="urn:schemas-microsoft-com:office:word" xmlns:w="http://schemas.openxmlformats.org/wordprocessingml/2006/main" xmlns:w14="http://schemas.microsoft.com/office/word/2010/wordml" xmlns:w15="http://schemas.microsoft.com/office/word/2012/wordml" xmlns:w16se="http://schemas.microsoft.com/office/word/2015/wordml/symex" xmlns:wpg="http://schemas.microsoft.com/office/word/2010/wordprocessingGroup" xmlns:wpi="http://schemas.microsoft.com/office/word/2010/wordprocessingInk" xmlns:wne="http://schemas.microsoft.com/office/word/2006/wordml" xmlns:wps="http://schemas.microsoft.com/office/word/2010/wordprocessingShape" mc:Ignorable="w14 w15 w16se wp14">
   <w:sdt>
     <w:sdtPr>
       <w:id w:val="1860304678"/>
@@ -6559,7 +6561,7 @@
                 <w:bCs/>
                 <w:noProof/>
               </w:rPr>
-              <w:t>1</w:t>
+              <w:t>13</w:t>
             </w:r>
             <w:r>
               <w:rPr>
@@ -6621,7 +6623,7 @@
 </file>
 
 <file path=word/footnotes.xml><?xml version="1.0" encoding="utf-8"?>
-<w:footnotes xmlns:wpc="http://schemas.microsoft.com/office/word/2010/wordprocessingCanvas" xmlns:mc="http://schemas.openxmlformats.org/markup-compatibility/2006" xmlns:o="urn:schemas-microsoft-com:office:office" xmlns:r="http://schemas.openxmlformats.org/officeDocument/2006/relationships" xmlns:m="http://schemas.openxmlformats.org/officeDocument/2006/math" xmlns:v="urn:schemas-microsoft-com:vml" xmlns:wp14="http://schemas.microsoft.com/office/word/2010/wordprocessingDrawing" xmlns:wp="http://schemas.openxmlformats.org/drawingml/2006/wordprocessingDrawing" xmlns:w10="urn:schemas-microsoft-com:office:word" xmlns:w="http://schemas.openxmlformats.org/wordprocessingml/2006/main" xmlns:w14="http://schemas.microsoft.com/office/word/2010/wordml" xmlns:w15="http://schemas.microsoft.com/office/word/2012/wordml" xmlns:wpg="http://schemas.microsoft.com/office/word/2010/wordprocessingGroup" xmlns:wpi="http://schemas.microsoft.com/office/word/2010/wordprocessingInk" xmlns:wne="http://schemas.microsoft.com/office/word/2006/wordml" xmlns:wps="http://schemas.microsoft.com/office/word/2010/wordprocessingShape" mc:Ignorable="w14 w15 wp14">
+<w:footnotes xmlns:wpc="http://schemas.microsoft.com/office/word/2010/wordprocessingCanvas" xmlns:cx="http://schemas.microsoft.com/office/drawing/2014/chartex" xmlns:cx1="http://schemas.microsoft.com/office/drawing/2015/9/8/chartex" xmlns:cx2="http://schemas.microsoft.com/office/drawing/2015/10/21/chartex" xmlns:cx3="http://schemas.microsoft.com/office/drawing/2016/5/9/chartex" xmlns:cx4="http://schemas.microsoft.com/office/drawing/2016/5/10/chartex" xmlns:cx5="http://schemas.microsoft.com/office/drawing/2016/5/11/chartex" xmlns:cx6="http://schemas.microsoft.com/office/drawing/2016/5/12/chartex" xmlns:cx7="http://schemas.microsoft.com/office/drawing/2016/5/13/chartex" xmlns:cx8="http://schemas.microsoft.com/office/drawing/2016/5/14/chartex" xmlns:mc="http://schemas.openxmlformats.org/markup-compatibility/2006" xmlns:aink="http://schemas.microsoft.com/office/drawing/2016/ink" xmlns:o="urn:schemas-microsoft-com:office:office" xmlns:r="http://schemas.openxmlformats.org/officeDocument/2006/relationships" xmlns:m="http://schemas.openxmlformats.org/officeDocument/2006/math" xmlns:v="urn:schemas-microsoft-com:vml" xmlns:wp14="http://schemas.microsoft.com/office/word/2010/wordprocessingDrawing" xmlns:wp="http://schemas.openxmlformats.org/drawingml/2006/wordprocessingDrawing" xmlns:w10="urn:schemas-microsoft-com:office:word" xmlns:w="http://schemas.openxmlformats.org/wordprocessingml/2006/main" xmlns:w14="http://schemas.microsoft.com/office/word/2010/wordml" xmlns:w15="http://schemas.microsoft.com/office/word/2012/wordml" xmlns:w16se="http://schemas.microsoft.com/office/word/2015/wordml/symex" xmlns:wpg="http://schemas.microsoft.com/office/word/2010/wordprocessingGroup" xmlns:wpi="http://schemas.microsoft.com/office/word/2010/wordprocessingInk" xmlns:wne="http://schemas.microsoft.com/office/word/2006/wordml" xmlns:wps="http://schemas.microsoft.com/office/word/2010/wordprocessingShape" mc:Ignorable="w14 w15 w16se wp14">
   <w:footnote w:type="separator" w:id="-1">
     <w:p>
       <w:r>
@@ -6640,7 +6642,7 @@
 </file>
 
 <file path=word/numbering.xml><?xml version="1.0" encoding="utf-8"?>
-<w:numbering xmlns:wpc="http://schemas.microsoft.com/office/word/2010/wordprocessingCanvas" xmlns:mc="http://schemas.openxmlformats.org/markup-compatibility/2006" xmlns:o="urn:schemas-microsoft-com:office:office" xmlns:r="http://schemas.openxmlformats.org/officeDocument/2006/relationships" xmlns:m="http://schemas.openxmlformats.org/officeDocument/2006/math" xmlns:v="urn:schemas-microsoft-com:vml" xmlns:wp14="http://schemas.microsoft.com/office/word/2010/wordprocessingDrawing" xmlns:wp="http://schemas.openxmlformats.org/drawingml/2006/wordprocessingDrawing" xmlns:w10="urn:schemas-microsoft-com:office:word" xmlns:w="http://schemas.openxmlformats.org/wordprocessingml/2006/main" xmlns:w14="http://schemas.microsoft.com/office/word/2010/wordml" xmlns:w15="http://schemas.microsoft.com/office/word/2012/wordml" xmlns:wpg="http://schemas.microsoft.com/office/word/2010/wordprocessingGroup" xmlns:wpi="http://schemas.microsoft.com/office/word/2010/wordprocessingInk" xmlns:wne="http://schemas.microsoft.com/office/word/2006/wordml" xmlns:wps="http://schemas.microsoft.com/office/word/2010/wordprocessingShape" mc:Ignorable="w14 w15 wp14">
+<w:numbering xmlns:wpc="http://schemas.microsoft.com/office/word/2010/wordprocessingCanvas" xmlns:cx="http://schemas.microsoft.com/office/drawing/2014/chartex" xmlns:cx1="http://schemas.microsoft.com/office/drawing/2015/9/8/chartex" xmlns:cx2="http://schemas.microsoft.com/office/drawing/2015/10/21/chartex" xmlns:cx3="http://schemas.microsoft.com/office/drawing/2016/5/9/chartex" xmlns:cx4="http://schemas.microsoft.com/office/drawing/2016/5/10/chartex" xmlns:cx5="http://schemas.microsoft.com/office/drawing/2016/5/11/chartex" xmlns:cx6="http://schemas.microsoft.com/office/drawing/2016/5/12/chartex" xmlns:cx7="http://schemas.microsoft.com/office/drawing/2016/5/13/chartex" xmlns:cx8="http://schemas.microsoft.com/office/drawing/2016/5/14/chartex" xmlns:mc="http://schemas.openxmlformats.org/markup-compatibility/2006" xmlns:aink="http://schemas.microsoft.com/office/drawing/2016/ink" xmlns:o="urn:schemas-microsoft-com:office:office" xmlns:r="http://schemas.openxmlformats.org/officeDocument/2006/relationships" xmlns:m="http://schemas.openxmlformats.org/officeDocument/2006/math" xmlns:v="urn:schemas-microsoft-com:vml" xmlns:wp14="http://schemas.microsoft.com/office/word/2010/wordprocessingDrawing" xmlns:wp="http://schemas.openxmlformats.org/drawingml/2006/wordprocessingDrawing" xmlns:w10="urn:schemas-microsoft-com:office:word" xmlns:w="http://schemas.openxmlformats.org/wordprocessingml/2006/main" xmlns:w14="http://schemas.microsoft.com/office/word/2010/wordml" xmlns:w15="http://schemas.microsoft.com/office/word/2012/wordml" xmlns:w16se="http://schemas.microsoft.com/office/word/2015/wordml/symex" xmlns:wpg="http://schemas.microsoft.com/office/word/2010/wordprocessingGroup" xmlns:wpi="http://schemas.microsoft.com/office/word/2010/wordprocessingInk" xmlns:wne="http://schemas.microsoft.com/office/word/2006/wordml" xmlns:wps="http://schemas.microsoft.com/office/word/2010/wordprocessingShape" mc:Ignorable="w14 w15 w16se wp14">
   <w:abstractNum w:abstractNumId="0" w15:restartNumberingAfterBreak="0">
     <w:nsid w:val="FFFFFF1D"/>
     <w:multiLevelType w:val="multilevel"/>
@@ -10227,15 +10229,18 @@
 </file>
 
 <file path=word/people.xml><?xml version="1.0" encoding="utf-8"?>
-<w15:people xmlns:wpc="http://schemas.microsoft.com/office/word/2010/wordprocessingCanvas" xmlns:mc="http://schemas.openxmlformats.org/markup-compatibility/2006" xmlns:o="urn:schemas-microsoft-com:office:office" xmlns:r="http://schemas.openxmlformats.org/officeDocument/2006/relationships" xmlns:m="http://schemas.openxmlformats.org/officeDocument/2006/math" xmlns:v="urn:schemas-microsoft-com:vml" xmlns:wp14="http://schemas.microsoft.com/office/word/2010/wordprocessingDrawing" xmlns:wp="http://schemas.openxmlformats.org/drawingml/2006/wordprocessingDrawing" xmlns:w10="urn:schemas-microsoft-com:office:word" xmlns:w="http://schemas.openxmlformats.org/wordprocessingml/2006/main" xmlns:w14="http://schemas.microsoft.com/office/word/2010/wordml" xmlns:w15="http://schemas.microsoft.com/office/word/2012/wordml" xmlns:wpg="http://schemas.microsoft.com/office/word/2010/wordprocessingGroup" xmlns:wpi="http://schemas.microsoft.com/office/word/2010/wordprocessingInk" xmlns:wne="http://schemas.microsoft.com/office/word/2006/wordml" xmlns:wps="http://schemas.microsoft.com/office/word/2010/wordprocessingShape" mc:Ignorable="w14 w15 wp14">
+<w15:people xmlns:wpc="http://schemas.microsoft.com/office/word/2010/wordprocessingCanvas" xmlns:cx="http://schemas.microsoft.com/office/drawing/2014/chartex" xmlns:cx1="http://schemas.microsoft.com/office/drawing/2015/9/8/chartex" xmlns:cx2="http://schemas.microsoft.com/office/drawing/2015/10/21/chartex" xmlns:cx3="http://schemas.microsoft.com/office/drawing/2016/5/9/chartex" xmlns:cx4="http://schemas.microsoft.com/office/drawing/2016/5/10/chartex" xmlns:cx5="http://schemas.microsoft.com/office/drawing/2016/5/11/chartex" xmlns:cx6="http://schemas.microsoft.com/office/drawing/2016/5/12/chartex" xmlns:cx7="http://schemas.microsoft.com/office/drawing/2016/5/13/chartex" xmlns:cx8="http://schemas.microsoft.com/office/drawing/2016/5/14/chartex" xmlns:mc="http://schemas.openxmlformats.org/markup-compatibility/2006" xmlns:aink="http://schemas.microsoft.com/office/drawing/2016/ink" xmlns:o="urn:schemas-microsoft-com:office:office" xmlns:r="http://schemas.openxmlformats.org/officeDocument/2006/relationships" xmlns:m="http://schemas.openxmlformats.org/officeDocument/2006/math" xmlns:v="urn:schemas-microsoft-com:vml" xmlns:wp14="http://schemas.microsoft.com/office/word/2010/wordprocessingDrawing" xmlns:wp="http://schemas.openxmlformats.org/drawingml/2006/wordprocessingDrawing" xmlns:w10="urn:schemas-microsoft-com:office:word" xmlns:w="http://schemas.openxmlformats.org/wordprocessingml/2006/main" xmlns:w14="http://schemas.microsoft.com/office/word/2010/wordml" xmlns:w15="http://schemas.microsoft.com/office/word/2012/wordml" xmlns:w16se="http://schemas.microsoft.com/office/word/2015/wordml/symex" xmlns:wpg="http://schemas.microsoft.com/office/word/2010/wordprocessingGroup" xmlns:wpi="http://schemas.microsoft.com/office/word/2010/wordprocessingInk" xmlns:wne="http://schemas.microsoft.com/office/word/2006/wordml" xmlns:wps="http://schemas.microsoft.com/office/word/2010/wordprocessingShape" mc:Ignorable="w14 w15 w16se wp14">
   <w15:person w15:author="Greg Landry">
     <w15:presenceInfo w15:providerId="None" w15:userId="Greg Landry"/>
+  </w15:person>
+  <w15:person w15:author="gjl@cypress.com">
+    <w15:presenceInfo w15:providerId="None" w15:userId="gjl@cypress.com"/>
   </w15:person>
 </w15:people>
 </file>
 
 <file path=word/styles.xml><?xml version="1.0" encoding="utf-8"?>
-<w:styles xmlns:mc="http://schemas.openxmlformats.org/markup-compatibility/2006" xmlns:r="http://schemas.openxmlformats.org/officeDocument/2006/relationships" xmlns:w="http://schemas.openxmlformats.org/wordprocessingml/2006/main" xmlns:w14="http://schemas.microsoft.com/office/word/2010/wordml" xmlns:w15="http://schemas.microsoft.com/office/word/2012/wordml" mc:Ignorable="w14 w15">
+<w:styles xmlns:mc="http://schemas.openxmlformats.org/markup-compatibility/2006" xmlns:r="http://schemas.openxmlformats.org/officeDocument/2006/relationships" xmlns:w="http://schemas.openxmlformats.org/wordprocessingml/2006/main" xmlns:w14="http://schemas.microsoft.com/office/word/2010/wordml" xmlns:w15="http://schemas.microsoft.com/office/word/2012/wordml" xmlns:w16se="http://schemas.microsoft.com/office/word/2015/wordml/symex" mc:Ignorable="w14 w15 w16se">
   <w:docDefaults>
     <w:rPrDefault>
       <w:rPr>
@@ -10251,7 +10256,7 @@
       </w:pPr>
     </w:pPrDefault>
   </w:docDefaults>
-  <w:latentStyles w:defLockedState="0" w:defUIPriority="99" w:defSemiHidden="0" w:defUnhideWhenUsed="0" w:defQFormat="0" w:count="371">
+  <w:latentStyles w:defLockedState="0" w:defUIPriority="99" w:defSemiHidden="0" w:defUnhideWhenUsed="0" w:defQFormat="0" w:count="374">
     <w:lsdException w:name="Normal" w:uiPriority="0" w:qFormat="1"/>
     <w:lsdException w:name="heading 1" w:uiPriority="9" w:qFormat="1"/>
     <w:lsdException w:name="heading 2" w:semiHidden="1" w:uiPriority="9" w:unhideWhenUsed="1" w:qFormat="1"/>
@@ -10357,7 +10362,6 @@
     <w:lsdException w:name="HTML Sample" w:semiHidden="1" w:unhideWhenUsed="1"/>
     <w:lsdException w:name="HTML Typewriter" w:semiHidden="1" w:unhideWhenUsed="1"/>
     <w:lsdException w:name="HTML Variable" w:semiHidden="1" w:unhideWhenUsed="1"/>
-    <w:lsdException w:name="Normal Table" w:semiHidden="1" w:unhideWhenUsed="1"/>
     <w:lsdException w:name="annotation subject" w:semiHidden="1" w:unhideWhenUsed="1"/>
     <w:lsdException w:name="No List" w:semiHidden="1" w:unhideWhenUsed="1"/>
     <w:lsdException w:name="Outline List 1" w:semiHidden="1" w:unhideWhenUsed="1"/>
@@ -10402,7 +10406,6 @@
     <w:lsdException w:name="Table Professional" w:semiHidden="1" w:unhideWhenUsed="1"/>
     <w:lsdException w:name="Table Subtle 1" w:semiHidden="1" w:unhideWhenUsed="1"/>
     <w:lsdException w:name="Table Subtle 2" w:semiHidden="1" w:unhideWhenUsed="1"/>
-    <w:lsdException w:name="Table Web 1" w:semiHidden="1" w:unhideWhenUsed="1"/>
     <w:lsdException w:name="Table Web 2" w:semiHidden="1" w:unhideWhenUsed="1"/>
     <w:lsdException w:name="Table Web 3" w:semiHidden="1" w:unhideWhenUsed="1"/>
     <w:lsdException w:name="Balloon Text" w:semiHidden="1" w:unhideWhenUsed="1"/>
@@ -10614,11 +10617,14 @@
     <w:lsdException w:name="List Table 5 Dark Accent 6" w:uiPriority="50"/>
     <w:lsdException w:name="List Table 6 Colorful Accent 6" w:uiPriority="51"/>
     <w:lsdException w:name="List Table 7 Colorful Accent 6" w:uiPriority="52"/>
+    <w:lsdException w:name="Mention" w:semiHidden="1" w:unhideWhenUsed="1"/>
+    <w:lsdException w:name="Smart Hyperlink" w:semiHidden="1" w:unhideWhenUsed="1"/>
+    <w:lsdException w:name="Hashtag" w:semiHidden="1" w:unhideWhenUsed="1"/>
   </w:latentStyles>
   <w:style w:type="paragraph" w:default="1" w:styleId="Normal">
     <w:name w:val="Normal"/>
     <w:qFormat/>
-    <w:rsid w:val="003E6723"/>
+    <w:rsid w:val="0036657B"/>
   </w:style>
   <w:style w:type="paragraph" w:styleId="Heading1">
     <w:name w:val="heading 1"/>
@@ -10738,7 +10744,7 @@
     <w:uiPriority w:val="1"/>
     <w:semiHidden/>
     <w:unhideWhenUsed/>
-    <w:rsid w:val="003E6723"/>
+    <w:rsid w:val="0036657B"/>
   </w:style>
   <w:style w:type="table" w:default="1" w:styleId="TableNormal">
     <w:name w:val="Normal Table"/>
@@ -10760,7 +10766,7 @@
     <w:uiPriority w:val="99"/>
     <w:semiHidden/>
     <w:unhideWhenUsed/>
-    <w:rsid w:val="003E6723"/>
+    <w:rsid w:val="0036657B"/>
   </w:style>
   <w:style w:type="paragraph" w:styleId="ListParagraph">
     <w:name w:val="List Paragraph"/>
@@ -11565,7 +11571,7 @@
 </file>
 
 <file path=customXml/itemProps1.xml><?xml version="1.0" encoding="utf-8"?>
-<ds:datastoreItem xmlns:ds="http://schemas.openxmlformats.org/officeDocument/2006/customXml" ds:itemID="{BCF3303F-A828-4A0E-9A4B-57F3C3466A96}">
+<ds:datastoreItem xmlns:ds="http://schemas.openxmlformats.org/officeDocument/2006/customXml" ds:itemID="{E150C6C0-9231-4B26-A118-D1B8AB3F22E4}">
   <ds:schemaRefs>
     <ds:schemaRef ds:uri="http://schemas.openxmlformats.org/officeDocument/2006/bibliography"/>
   </ds:schemaRefs>

</xml_diff>

<commit_message>
Remove SSID and AWS passwords from material. Update FW for shield board after uupdating comments and formatting.
</commit_message>
<xml_diff>
--- a/labmanual/English/WW101-05-WiFi.docx
+++ b/labmanual/English/WW101-05-WiFi.docx
@@ -2621,10 +2621,10 @@
             <v:path o:extrusionok="f" gradientshapeok="t" o:connecttype="rect"/>
             <o:lock v:ext="edit" aspectratio="t"/>
           </v:shapetype>
-          <v:shape id="_x0000_i1025" type="#_x0000_t75" style="width:153pt;height:414.75pt" o:ole="">
+          <v:shape id="_x0000_i1025" type="#_x0000_t75" style="width:152.85pt;height:415pt" o:ole="">
             <v:imagedata r:id="rId34" o:title=""/>
           </v:shape>
-          <o:OLEObject Type="Embed" ProgID="Visio.Drawing.11" ShapeID="_x0000_i1025" DrawAspect="Content" ObjectID="_1569053351" r:id="rId35"/>
+          <o:OLEObject Type="Embed" ProgID="Visio.Drawing.11" ShapeID="_x0000_i1025" DrawAspect="Content" ObjectID="_1570432292" r:id="rId35"/>
         </w:object>
       </w:r>
       <w:r>
@@ -5093,7 +5093,10 @@
         </w:numPr>
       </w:pPr>
       <w:r>
-        <w:t>Hint: A second network called WW101WPA_SWITCH with password “cypresswicedwifi101s” is available for this exercise.</w:t>
+        <w:t>Hint: A second network is available for this exercise.</w:t>
+      </w:r>
+      <w:r>
+        <w:t xml:space="preserve"> Ask an instructor for the SSID and password for the second network.</w:t>
       </w:r>
     </w:p>
     <w:p>
@@ -5581,7 +5584,7 @@
               <w:rPr>
                 <w:noProof/>
               </w:rPr>
-              <w:t>2</w:t>
+              <w:t>1</w:t>
             </w:r>
             <w:r>
               <w:fldChar w:fldCharType="end"/>
@@ -7284,7 +7287,7 @@
   <w:style w:type="paragraph" w:default="1" w:styleId="Normal">
     <w:name w:val="Normal"/>
     <w:qFormat/>
-    <w:rsid w:val="00546F44"/>
+    <w:rsid w:val="00560B32"/>
   </w:style>
   <w:style w:type="paragraph" w:styleId="Heading1">
     <w:name w:val="heading 1"/>
@@ -7404,7 +7407,7 @@
     <w:uiPriority w:val="1"/>
     <w:semiHidden/>
     <w:unhideWhenUsed/>
-    <w:rsid w:val="00546F44"/>
+    <w:rsid w:val="00560B32"/>
   </w:style>
   <w:style w:type="table" w:default="1" w:styleId="TableNormal">
     <w:name w:val="Normal Table"/>
@@ -7426,7 +7429,7 @@
     <w:uiPriority w:val="99"/>
     <w:semiHidden/>
     <w:unhideWhenUsed/>
-    <w:rsid w:val="00546F44"/>
+    <w:rsid w:val="00560B32"/>
   </w:style>
   <w:style w:type="character" w:customStyle="1" w:styleId="Heading1Char">
     <w:name w:val="Heading 1 Char"/>
@@ -8296,7 +8299,7 @@
 </file>
 
 <file path=customXml/itemProps1.xml><?xml version="1.0" encoding="utf-8"?>
-<ds:datastoreItem xmlns:ds="http://schemas.openxmlformats.org/officeDocument/2006/customXml" ds:itemID="{A8B925A2-92BB-4DC2-A0B9-91602FE7F2EC}">
+<ds:datastoreItem xmlns:ds="http://schemas.openxmlformats.org/officeDocument/2006/customXml" ds:itemID="{FD2A006C-D909-4180-B41E-63BEE4E7C70E}">
   <ds:schemaRefs>
     <ds:schemaRef ds:uri="http://schemas.openxmlformats.org/officeDocument/2006/bibliography"/>
   </ds:schemaRefs>

</xml_diff>